<commit_message>
Correção de erros na tabela
</commit_message>
<xml_diff>
--- a/CalculateTrainsSpeed.docx
+++ b/CalculateTrainsSpeed.docx
@@ -149,7 +149,13 @@
         <w:t xml:space="preserve">He has only 10 minutes until dark and the </w:t>
       </w:r>
       <w:r>
-        <w:t>enemies become more actives. The next secure is 1500 meters ahead an</w:t>
+        <w:t xml:space="preserve">enemies become more actives. The next secure </w:t>
+      </w:r>
+      <w:r>
+        <w:t xml:space="preserve">place </w:t>
+      </w:r>
+      <w:r>
+        <w:t>is 1500 meters ahead an</w:t>
       </w:r>
       <w:r>
         <w:t>d</w:t>
@@ -190,85 +196,6 @@
       </w:r>
     </w:p>
     <w:p>
-      <w:r>
-        <w:rPr>
-          <w:noProof/>
-        </w:rPr>
-        <mc:AlternateContent>
-          <mc:Choice Requires="wps">
-            <w:drawing>
-              <wp:anchor distT="0" distB="0" distL="114300" distR="114300" simplePos="0" relativeHeight="251661312" behindDoc="0" locked="0" layoutInCell="1" allowOverlap="1" wp14:anchorId="2503CE8D" wp14:editId="1E17AC33">
-                <wp:simplePos x="0" y="0"/>
-                <wp:positionH relativeFrom="column">
-                  <wp:posOffset>1590675</wp:posOffset>
-                </wp:positionH>
-                <wp:positionV relativeFrom="paragraph">
-                  <wp:posOffset>247650</wp:posOffset>
-                </wp:positionV>
-                <wp:extent cx="847725" cy="209550"/>
-                <wp:effectExtent l="0" t="0" r="28575" b="19050"/>
-                <wp:wrapNone/>
-                <wp:docPr id="2" name="Rectangle 2"/>
-                <wp:cNvGraphicFramePr/>
-                <a:graphic xmlns:a="http://schemas.openxmlformats.org/drawingml/2006/main">
-                  <a:graphicData uri="http://schemas.microsoft.com/office/word/2010/wordprocessingShape">
-                    <wps:wsp>
-                      <wps:cNvSpPr/>
-                      <wps:spPr>
-                        <a:xfrm>
-                          <a:off x="0" y="0"/>
-                          <a:ext cx="847725" cy="209550"/>
-                        </a:xfrm>
-                        <a:prstGeom prst="rect">
-                          <a:avLst/>
-                        </a:prstGeom>
-                        <a:solidFill>
-                          <a:schemeClr val="bg1"/>
-                        </a:solidFill>
-                        <a:ln>
-                          <a:solidFill>
-                            <a:schemeClr val="tx1"/>
-                          </a:solidFill>
-                        </a:ln>
-                      </wps:spPr>
-                      <wps:style>
-                        <a:lnRef idx="2">
-                          <a:schemeClr val="accent1">
-                            <a:shade val="50000"/>
-                          </a:schemeClr>
-                        </a:lnRef>
-                        <a:fillRef idx="1">
-                          <a:schemeClr val="accent1"/>
-                        </a:fillRef>
-                        <a:effectRef idx="0">
-                          <a:schemeClr val="accent1"/>
-                        </a:effectRef>
-                        <a:fontRef idx="minor">
-                          <a:schemeClr val="lt1"/>
-                        </a:fontRef>
-                      </wps:style>
-                      <wps:bodyPr rot="0" spcFirstLastPara="0" vertOverflow="overflow" horzOverflow="overflow" vert="horz" wrap="square" lIns="91440" tIns="45720" rIns="91440" bIns="45720" numCol="1" spcCol="0" rtlCol="0" fromWordArt="0" anchor="ctr" anchorCtr="0" forceAA="0" compatLnSpc="1">
-                        <a:prstTxWarp prst="textNoShape">
-                          <a:avLst/>
-                        </a:prstTxWarp>
-                        <a:noAutofit/>
-                      </wps:bodyPr>
-                    </wps:wsp>
-                  </a:graphicData>
-                </a:graphic>
-                <wp14:sizeRelV relativeFrom="margin">
-                  <wp14:pctHeight>0</wp14:pctHeight>
-                </wp14:sizeRelV>
-              </wp:anchor>
-            </w:drawing>
-          </mc:Choice>
-          <mc:Fallback>
-            <w:pict>
-              <v:rect w14:anchorId="6E1B1B1B" id="Rectangle 2" o:spid="_x0000_s1026" style="position:absolute;margin-left:125.25pt;margin-top:19.5pt;width:66.75pt;height:16.5pt;z-index:251661312;visibility:visible;mso-wrap-style:square;mso-height-percent:0;mso-wrap-distance-left:9pt;mso-wrap-distance-top:0;mso-wrap-distance-right:9pt;mso-wrap-distance-bottom:0;mso-position-horizontal:absolute;mso-position-horizontal-relative:text;mso-position-vertical:absolute;mso-position-vertical-relative:text;mso-height-percent:0;mso-height-relative:margin;v-text-anchor:middle" o:gfxdata="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" fillcolor="white [3212]" strokecolor="black [3213]" strokeweight="1pt"/>
-            </w:pict>
-          </mc:Fallback>
-        </mc:AlternateContent>
-      </w:r>
       <w:r>
         <w:t>Acceleration</w:t>
       </w:r>
@@ -356,18 +283,6 @@
           </mc:Fallback>
         </mc:AlternateContent>
       </w:r>
-      <w:r>
-        <w:t xml:space="preserve">Choose the </w:t>
-      </w:r>
-      <w:r>
-        <w:t>initial</w:t>
-      </w:r>
-      <w:r>
-        <w:t xml:space="preserve"> speed:</w:t>
-      </w:r>
-      <w:r>
-        <w:t xml:space="preserve"> </w:t>
-      </w:r>
     </w:p>
     <w:p>
       <w:pPr>
@@ -765,10 +680,15 @@
     </w:p>
     <w:p>
       <w:r>
-        <w:t>Speed: The initial speed</w:t>
+        <w:t>Time Spent: In seconds</w:t>
       </w:r>
       <w:r>
         <w:t>.</w:t>
+      </w:r>
+    </w:p>
+    <w:p>
+      <w:r>
+        <w:t>Acceleration: In seconds</w:t>
       </w:r>
     </w:p>
     <w:p>
@@ -821,8 +741,31 @@
         </w:tabs>
       </w:pPr>
       <w:r>
-        <w:t>The initial speed can´t be negative.</w:t>
-      </w:r>
+        <w:t>The</w:t>
+      </w:r>
+      <w:r>
+        <w:t xml:space="preserve"> time spent can´t be different than 30</w:t>
+      </w:r>
+      <w:r>
+        <w:t>.</w:t>
+      </w:r>
+    </w:p>
+    <w:p>
+      <w:pPr>
+        <w:tabs>
+          <w:tab w:val="left" w:pos="7575"/>
+        </w:tabs>
+      </w:pPr>
+      <w:r>
+        <w:t>The acceleration can´t be different than 7.</w:t>
+      </w:r>
+    </w:p>
+    <w:p>
+      <w:pPr>
+        <w:tabs>
+          <w:tab w:val="left" w:pos="7575"/>
+        </w:tabs>
+      </w:pPr>
     </w:p>
     <w:p>
       <w:pPr>
@@ -1624,14 +1567,7 @@
                 <w:rFonts w:ascii="Calibri" w:eastAsia="Times New Roman" w:hAnsi="Calibri" w:cs="Calibri"/>
                 <w:color w:val="000000"/>
               </w:rPr>
-              <w:t>150</w:t>
-            </w:r>
-            <w:r>
-              <w:rPr>
-                <w:rFonts w:ascii="Calibri" w:eastAsia="Times New Roman" w:hAnsi="Calibri" w:cs="Calibri"/>
-                <w:color w:val="000000"/>
-              </w:rPr>
-              <w:t>0</w:t>
+              <w:t>1500</w:t>
             </w:r>
           </w:p>
         </w:tc>
@@ -1694,14 +1630,7 @@
                 <w:rFonts w:ascii="Calibri" w:eastAsia="Times New Roman" w:hAnsi="Calibri" w:cs="Calibri"/>
                 <w:color w:val="000000"/>
               </w:rPr>
-              <w:t>14</w:t>
-            </w:r>
-            <w:r>
-              <w:rPr>
-                <w:rFonts w:ascii="Calibri" w:eastAsia="Times New Roman" w:hAnsi="Calibri" w:cs="Calibri"/>
-                <w:color w:val="000000"/>
-              </w:rPr>
-              <w:t>00</w:t>
+              <w:t>1500</w:t>
             </w:r>
           </w:p>
         </w:tc>
@@ -1824,21 +1753,7 @@
                 <w:rFonts w:ascii="Calibri" w:eastAsia="Times New Roman" w:hAnsi="Calibri" w:cs="Calibri"/>
                 <w:color w:val="000000"/>
               </w:rPr>
-              <w:t xml:space="preserve">Initial </w:t>
-            </w:r>
-            <w:r>
-              <w:rPr>
-                <w:rFonts w:ascii="Calibri" w:eastAsia="Times New Roman" w:hAnsi="Calibri" w:cs="Calibri"/>
-                <w:color w:val="000000"/>
-              </w:rPr>
-              <w:t>Speed</w:t>
-            </w:r>
-            <w:r>
-              <w:rPr>
-                <w:rFonts w:ascii="Calibri" w:eastAsia="Times New Roman" w:hAnsi="Calibri" w:cs="Calibri"/>
-                <w:color w:val="000000"/>
-              </w:rPr>
-              <w:t xml:space="preserve"> user</w:t>
+              <w:t>Time</w:t>
             </w:r>
           </w:p>
         </w:tc>
@@ -1870,21 +1785,14 @@
                 <w:rFonts w:ascii="Calibri" w:eastAsia="Times New Roman" w:hAnsi="Calibri" w:cs="Calibri"/>
                 <w:color w:val="000000"/>
               </w:rPr>
-              <w:t>100</w:t>
-            </w:r>
-            <w:r>
-              <w:rPr>
-                <w:rFonts w:ascii="Calibri" w:eastAsia="Times New Roman" w:hAnsi="Calibri" w:cs="Calibri"/>
-                <w:color w:val="000000"/>
-              </w:rPr>
-              <w:t xml:space="preserve"> </w:t>
-            </w:r>
-            <w:r>
-              <w:rPr>
-                <w:rFonts w:ascii="Calibri" w:eastAsia="Times New Roman" w:hAnsi="Calibri" w:cs="Calibri"/>
-                <w:color w:val="000000"/>
-              </w:rPr>
-              <w:t>m/s</w:t>
+              <w:t>30</w:t>
+            </w:r>
+            <w:r>
+              <w:rPr>
+                <w:rFonts w:ascii="Calibri" w:eastAsia="Times New Roman" w:hAnsi="Calibri" w:cs="Calibri"/>
+                <w:color w:val="000000"/>
+              </w:rPr>
+              <w:t>s</w:t>
             </w:r>
           </w:p>
         </w:tc>
@@ -1916,21 +1824,14 @@
                 <w:rFonts w:ascii="Calibri" w:eastAsia="Times New Roman" w:hAnsi="Calibri" w:cs="Calibri"/>
                 <w:color w:val="000000"/>
               </w:rPr>
-              <w:t>100</w:t>
-            </w:r>
-            <w:r>
-              <w:rPr>
-                <w:rFonts w:ascii="Calibri" w:eastAsia="Times New Roman" w:hAnsi="Calibri" w:cs="Calibri"/>
-                <w:color w:val="000000"/>
-              </w:rPr>
-              <w:t xml:space="preserve"> </w:t>
-            </w:r>
-            <w:r>
-              <w:rPr>
-                <w:rFonts w:ascii="Calibri" w:eastAsia="Times New Roman" w:hAnsi="Calibri" w:cs="Calibri"/>
-                <w:color w:val="000000"/>
-              </w:rPr>
-              <w:t>m/s</w:t>
+              <w:t>30</w:t>
+            </w:r>
+            <w:r>
+              <w:rPr>
+                <w:rFonts w:ascii="Calibri" w:eastAsia="Times New Roman" w:hAnsi="Calibri" w:cs="Calibri"/>
+                <w:color w:val="000000"/>
+              </w:rPr>
+              <w:t>s</w:t>
             </w:r>
           </w:p>
         </w:tc>
@@ -1961,7 +1862,14 @@
                 <w:rFonts w:ascii="Calibri" w:eastAsia="Times New Roman" w:hAnsi="Calibri" w:cs="Calibri"/>
                 <w:color w:val="000000"/>
               </w:rPr>
-              <w:t>100 m/s</w:t>
+              <w:t>15</w:t>
+            </w:r>
+            <w:r>
+              <w:rPr>
+                <w:rFonts w:ascii="Calibri" w:eastAsia="Times New Roman" w:hAnsi="Calibri" w:cs="Calibri"/>
+                <w:color w:val="000000"/>
+              </w:rPr>
+              <w:t>s</w:t>
             </w:r>
           </w:p>
         </w:tc>
@@ -1992,7 +1900,7 @@
                 <w:rFonts w:ascii="Calibri" w:eastAsia="Times New Roman" w:hAnsi="Calibri" w:cs="Calibri"/>
                 <w:color w:val="000000"/>
               </w:rPr>
-              <w:t>-100 m/s</w:t>
+              <w:t>30s</w:t>
             </w:r>
           </w:p>
         </w:tc>
@@ -2023,7 +1931,14 @@
                 <w:rFonts w:ascii="Calibri" w:eastAsia="Times New Roman" w:hAnsi="Calibri" w:cs="Calibri"/>
                 <w:color w:val="000000"/>
               </w:rPr>
-              <w:t>100 m/s</w:t>
+              <w:t>30</w:t>
+            </w:r>
+            <w:r>
+              <w:rPr>
+                <w:rFonts w:ascii="Calibri" w:eastAsia="Times New Roman" w:hAnsi="Calibri" w:cs="Calibri"/>
+                <w:color w:val="000000"/>
+              </w:rPr>
+              <w:t>s</w:t>
             </w:r>
           </w:p>
         </w:tc>
@@ -2060,43 +1975,211 @@
         </w:trPr>
         <w:tc>
           <w:tcPr>
-            <w:tcW w:w="10541" w:type="dxa"/>
-            <w:gridSpan w:val="8"/>
-            <w:tcBorders>
-              <w:top w:val="single" w:sz="4" w:space="0" w:color="auto"/>
+            <w:tcW w:w="1988" w:type="dxa"/>
+            <w:tcBorders>
+              <w:top w:val="nil"/>
               <w:left w:val="single" w:sz="4" w:space="0" w:color="auto"/>
               <w:bottom w:val="single" w:sz="4" w:space="0" w:color="auto"/>
-              <w:right w:val="nil"/>
-            </w:tcBorders>
-            <w:shd w:val="clear" w:color="000000" w:fill="FFFFFF"/>
-            <w:noWrap/>
-            <w:vAlign w:val="bottom"/>
-            <w:hideMark/>
-          </w:tcPr>
-          <w:p>
-            <w:pPr>
-              <w:spacing w:after="0" w:line="240" w:lineRule="auto"/>
-              <w:rPr>
-                <w:rFonts w:ascii="Calibri" w:eastAsia="Times New Roman" w:hAnsi="Calibri" w:cs="Calibri"/>
-                <w:color w:val="000000"/>
-              </w:rPr>
-            </w:pPr>
-          </w:p>
-          <w:p>
-            <w:pPr>
-              <w:spacing w:after="0" w:line="240" w:lineRule="auto"/>
-              <w:rPr>
-                <w:rFonts w:ascii="Calibri" w:eastAsia="Times New Roman" w:hAnsi="Calibri" w:cs="Calibri"/>
-                <w:color w:val="000000"/>
-              </w:rPr>
-            </w:pPr>
-            <w:r>
-              <w:rPr>
-                <w:rFonts w:ascii="Calibri" w:eastAsia="Times New Roman" w:hAnsi="Calibri" w:cs="Calibri"/>
-                <w:color w:val="000000"/>
-              </w:rPr>
-              <w:t>Outputs</w:t>
-            </w:r>
+              <w:right w:val="single" w:sz="4" w:space="0" w:color="auto"/>
+            </w:tcBorders>
+            <w:shd w:val="clear" w:color="000000" w:fill="D9E1F2"/>
+            <w:noWrap/>
+            <w:vAlign w:val="bottom"/>
+          </w:tcPr>
+          <w:p>
+            <w:pPr>
+              <w:spacing w:after="0" w:line="240" w:lineRule="auto"/>
+              <w:rPr>
+                <w:rFonts w:ascii="Calibri" w:eastAsia="Times New Roman" w:hAnsi="Calibri" w:cs="Calibri"/>
+                <w:color w:val="000000"/>
+              </w:rPr>
+            </w:pPr>
+            <w:r>
+              <w:rPr>
+                <w:rFonts w:ascii="Calibri" w:eastAsia="Times New Roman" w:hAnsi="Calibri" w:cs="Calibri"/>
+                <w:color w:val="000000"/>
+              </w:rPr>
+              <w:t>Acceleration</w:t>
+            </w:r>
+          </w:p>
+        </w:tc>
+        <w:tc>
+          <w:tcPr>
+            <w:tcW w:w="990" w:type="dxa"/>
+            <w:tcBorders>
+              <w:top w:val="nil"/>
+              <w:left w:val="nil"/>
+              <w:bottom w:val="single" w:sz="4" w:space="0" w:color="auto"/>
+              <w:right w:val="single" w:sz="4" w:space="0" w:color="auto"/>
+            </w:tcBorders>
+            <w:shd w:val="clear" w:color="000000" w:fill="D9E1F2"/>
+            <w:noWrap/>
+            <w:vAlign w:val="bottom"/>
+          </w:tcPr>
+          <w:p>
+            <w:pPr>
+              <w:spacing w:after="0" w:line="240" w:lineRule="auto"/>
+              <w:jc w:val="center"/>
+              <w:rPr>
+                <w:rFonts w:ascii="Calibri" w:eastAsia="Times New Roman" w:hAnsi="Calibri" w:cs="Calibri"/>
+                <w:color w:val="000000"/>
+              </w:rPr>
+            </w:pPr>
+            <w:r>
+              <w:rPr>
+                <w:rFonts w:ascii="Calibri" w:eastAsia="Times New Roman" w:hAnsi="Calibri" w:cs="Calibri"/>
+                <w:color w:val="000000"/>
+              </w:rPr>
+              <w:t>7s</w:t>
+            </w:r>
+          </w:p>
+        </w:tc>
+        <w:tc>
+          <w:tcPr>
+            <w:tcW w:w="1353" w:type="dxa"/>
+            <w:tcBorders>
+              <w:top w:val="nil"/>
+              <w:left w:val="nil"/>
+              <w:bottom w:val="single" w:sz="4" w:space="0" w:color="auto"/>
+              <w:right w:val="single" w:sz="4" w:space="0" w:color="auto"/>
+            </w:tcBorders>
+            <w:shd w:val="clear" w:color="000000" w:fill="D9E1F2"/>
+            <w:noWrap/>
+            <w:vAlign w:val="bottom"/>
+          </w:tcPr>
+          <w:p>
+            <w:pPr>
+              <w:spacing w:after="0" w:line="240" w:lineRule="auto"/>
+              <w:jc w:val="center"/>
+              <w:rPr>
+                <w:rFonts w:ascii="Calibri" w:eastAsia="Times New Roman" w:hAnsi="Calibri" w:cs="Calibri"/>
+                <w:color w:val="000000"/>
+              </w:rPr>
+            </w:pPr>
+            <w:r>
+              <w:rPr>
+                <w:rFonts w:ascii="Calibri" w:eastAsia="Times New Roman" w:hAnsi="Calibri" w:cs="Calibri"/>
+                <w:color w:val="000000"/>
+              </w:rPr>
+              <w:t>7s</w:t>
+            </w:r>
+          </w:p>
+        </w:tc>
+        <w:tc>
+          <w:tcPr>
+            <w:tcW w:w="1620" w:type="dxa"/>
+            <w:tcBorders>
+              <w:top w:val="nil"/>
+              <w:left w:val="nil"/>
+              <w:bottom w:val="single" w:sz="4" w:space="0" w:color="auto"/>
+              <w:right w:val="single" w:sz="4" w:space="0" w:color="auto"/>
+            </w:tcBorders>
+            <w:shd w:val="clear" w:color="000000" w:fill="D9E1F2"/>
+            <w:noWrap/>
+            <w:vAlign w:val="bottom"/>
+          </w:tcPr>
+          <w:p>
+            <w:pPr>
+              <w:spacing w:after="0" w:line="240" w:lineRule="auto"/>
+              <w:jc w:val="center"/>
+              <w:rPr>
+                <w:rFonts w:ascii="Calibri" w:eastAsia="Times New Roman" w:hAnsi="Calibri" w:cs="Calibri"/>
+                <w:color w:val="000000"/>
+              </w:rPr>
+            </w:pPr>
+            <w:r>
+              <w:rPr>
+                <w:rFonts w:ascii="Calibri" w:eastAsia="Times New Roman" w:hAnsi="Calibri" w:cs="Calibri"/>
+                <w:color w:val="000000"/>
+              </w:rPr>
+              <w:t>7s</w:t>
+            </w:r>
+          </w:p>
+        </w:tc>
+        <w:tc>
+          <w:tcPr>
+            <w:tcW w:w="1620" w:type="dxa"/>
+            <w:tcBorders>
+              <w:top w:val="nil"/>
+              <w:left w:val="nil"/>
+              <w:bottom w:val="single" w:sz="4" w:space="0" w:color="auto"/>
+              <w:right w:val="single" w:sz="4" w:space="0" w:color="auto"/>
+            </w:tcBorders>
+            <w:shd w:val="clear" w:color="000000" w:fill="D9E1F2"/>
+            <w:noWrap/>
+            <w:vAlign w:val="bottom"/>
+          </w:tcPr>
+          <w:p>
+            <w:pPr>
+              <w:spacing w:after="0" w:line="240" w:lineRule="auto"/>
+              <w:jc w:val="center"/>
+              <w:rPr>
+                <w:rFonts w:ascii="Calibri" w:eastAsia="Times New Roman" w:hAnsi="Calibri" w:cs="Calibri"/>
+                <w:color w:val="000000"/>
+              </w:rPr>
+            </w:pPr>
+            <w:r>
+              <w:rPr>
+                <w:rFonts w:ascii="Calibri" w:eastAsia="Times New Roman" w:hAnsi="Calibri" w:cs="Calibri"/>
+                <w:color w:val="000000"/>
+              </w:rPr>
+              <w:t>8s</w:t>
+            </w:r>
+          </w:p>
+        </w:tc>
+        <w:tc>
+          <w:tcPr>
+            <w:tcW w:w="1407" w:type="dxa"/>
+            <w:tcBorders>
+              <w:top w:val="nil"/>
+              <w:left w:val="nil"/>
+              <w:bottom w:val="single" w:sz="4" w:space="0" w:color="auto"/>
+              <w:right w:val="single" w:sz="4" w:space="0" w:color="auto"/>
+            </w:tcBorders>
+            <w:shd w:val="clear" w:color="000000" w:fill="D9E1F2"/>
+            <w:noWrap/>
+            <w:vAlign w:val="bottom"/>
+          </w:tcPr>
+          <w:p>
+            <w:pPr>
+              <w:spacing w:after="0" w:line="240" w:lineRule="auto"/>
+              <w:jc w:val="center"/>
+              <w:rPr>
+                <w:rFonts w:ascii="Calibri" w:eastAsia="Times New Roman" w:hAnsi="Calibri" w:cs="Calibri"/>
+                <w:color w:val="000000"/>
+              </w:rPr>
+            </w:pPr>
+            <w:r>
+              <w:rPr>
+                <w:rFonts w:ascii="Calibri" w:eastAsia="Times New Roman" w:hAnsi="Calibri" w:cs="Calibri"/>
+                <w:color w:val="000000"/>
+              </w:rPr>
+              <w:t>7s</w:t>
+            </w:r>
+          </w:p>
+        </w:tc>
+        <w:tc>
+          <w:tcPr>
+            <w:tcW w:w="1563" w:type="dxa"/>
+            <w:gridSpan w:val="2"/>
+            <w:tcBorders>
+              <w:top w:val="nil"/>
+              <w:left w:val="nil"/>
+              <w:bottom w:val="single" w:sz="4" w:space="0" w:color="auto"/>
+              <w:right w:val="single" w:sz="4" w:space="0" w:color="auto"/>
+            </w:tcBorders>
+            <w:shd w:val="clear" w:color="000000" w:fill="D9E1F2"/>
+            <w:vAlign w:val="bottom"/>
+          </w:tcPr>
+          <w:p>
+            <w:pPr>
+              <w:spacing w:after="0" w:line="240" w:lineRule="auto"/>
+              <w:jc w:val="center"/>
+              <w:rPr>
+                <w:rFonts w:ascii="Calibri" w:eastAsia="Times New Roman" w:hAnsi="Calibri" w:cs="Calibri"/>
+                <w:color w:val="000000"/>
+              </w:rPr>
+            </w:pPr>
           </w:p>
         </w:tc>
       </w:tr>
@@ -2108,6 +2191,54 @@
         </w:trPr>
         <w:tc>
           <w:tcPr>
+            <w:tcW w:w="10541" w:type="dxa"/>
+            <w:gridSpan w:val="8"/>
+            <w:tcBorders>
+              <w:top w:val="single" w:sz="4" w:space="0" w:color="auto"/>
+              <w:left w:val="single" w:sz="4" w:space="0" w:color="auto"/>
+              <w:bottom w:val="single" w:sz="4" w:space="0" w:color="auto"/>
+              <w:right w:val="nil"/>
+            </w:tcBorders>
+            <w:shd w:val="clear" w:color="000000" w:fill="FFFFFF"/>
+            <w:noWrap/>
+            <w:vAlign w:val="bottom"/>
+            <w:hideMark/>
+          </w:tcPr>
+          <w:p>
+            <w:pPr>
+              <w:spacing w:after="0" w:line="240" w:lineRule="auto"/>
+              <w:rPr>
+                <w:rFonts w:ascii="Calibri" w:eastAsia="Times New Roman" w:hAnsi="Calibri" w:cs="Calibri"/>
+                <w:color w:val="000000"/>
+              </w:rPr>
+            </w:pPr>
+          </w:p>
+          <w:p>
+            <w:pPr>
+              <w:spacing w:after="0" w:line="240" w:lineRule="auto"/>
+              <w:rPr>
+                <w:rFonts w:ascii="Calibri" w:eastAsia="Times New Roman" w:hAnsi="Calibri" w:cs="Calibri"/>
+                <w:color w:val="000000"/>
+              </w:rPr>
+            </w:pPr>
+            <w:r>
+              <w:rPr>
+                <w:rFonts w:ascii="Calibri" w:eastAsia="Times New Roman" w:hAnsi="Calibri" w:cs="Calibri"/>
+                <w:color w:val="000000"/>
+              </w:rPr>
+              <w:t>Outputs</w:t>
+            </w:r>
+          </w:p>
+        </w:tc>
+      </w:tr>
+      <w:tr>
+        <w:trPr>
+          <w:gridAfter w:val="1"/>
+          <w:wAfter w:w="80" w:type="dxa"/>
+          <w:trHeight w:val="294"/>
+        </w:trPr>
+        <w:tc>
+          <w:tcPr>
             <w:tcW w:w="1988" w:type="dxa"/>
             <w:tcBorders>
               <w:top w:val="nil"/>
@@ -2159,7 +2290,14 @@
                 <w:rFonts w:ascii="Calibri" w:eastAsia="Times New Roman" w:hAnsi="Calibri" w:cs="Calibri"/>
                 <w:color w:val="000000"/>
               </w:rPr>
-              <w:t>100</w:t>
+              <w:t>-</w:t>
+            </w:r>
+            <w:r>
+              <w:rPr>
+                <w:rFonts w:ascii="Calibri" w:eastAsia="Times New Roman" w:hAnsi="Calibri" w:cs="Calibri"/>
+                <w:color w:val="000000"/>
+              </w:rPr>
+              <w:t>55</w:t>
             </w:r>
             <w:r>
               <w:rPr>
@@ -2298,7 +2436,14 @@
                 <w:rFonts w:ascii="Calibri" w:eastAsia="Times New Roman" w:hAnsi="Calibri" w:cs="Calibri"/>
                 <w:color w:val="000000"/>
               </w:rPr>
-              <w:t>100 m/s</w:t>
+              <w:t>-55</w:t>
+            </w:r>
+            <w:r>
+              <w:rPr>
+                <w:rFonts w:ascii="Calibri" w:eastAsia="Times New Roman" w:hAnsi="Calibri" w:cs="Calibri"/>
+                <w:color w:val="000000"/>
+              </w:rPr>
+              <w:t xml:space="preserve"> m/s</w:t>
             </w:r>
           </w:p>
         </w:tc>
@@ -2438,21 +2583,7 @@
                 <w:rFonts w:ascii="Calibri" w:eastAsia="Times New Roman" w:hAnsi="Calibri" w:cs="Calibri"/>
                 <w:color w:val="000000"/>
               </w:rPr>
-              <w:t xml:space="preserve">an </w:t>
-            </w:r>
-            <w:r>
-              <w:rPr>
-                <w:rFonts w:ascii="Calibri" w:eastAsia="Times New Roman" w:hAnsi="Calibri" w:cs="Calibri"/>
-                <w:color w:val="000000"/>
-              </w:rPr>
-              <w:t>150</w:t>
-            </w:r>
-            <w:r>
-              <w:rPr>
-                <w:rFonts w:ascii="Calibri" w:eastAsia="Times New Roman" w:hAnsi="Calibri" w:cs="Calibri"/>
-                <w:color w:val="000000"/>
-              </w:rPr>
-              <w:t>0</w:t>
+              <w:t>an 1500</w:t>
             </w:r>
           </w:p>
         </w:tc>
@@ -2484,21 +2615,7 @@
                 <w:rFonts w:ascii="Calibri" w:eastAsia="Times New Roman" w:hAnsi="Calibri" w:cs="Calibri"/>
                 <w:color w:val="000000"/>
               </w:rPr>
-              <w:t xml:space="preserve">Distance is </w:t>
-            </w:r>
-            <w:r>
-              <w:rPr>
-                <w:rFonts w:ascii="Calibri" w:eastAsia="Times New Roman" w:hAnsi="Calibri" w:cs="Calibri"/>
-                <w:color w:val="000000"/>
-              </w:rPr>
-              <w:t xml:space="preserve">less </w:t>
-            </w:r>
-            <w:r>
-              <w:rPr>
-                <w:rFonts w:ascii="Calibri" w:eastAsia="Times New Roman" w:hAnsi="Calibri" w:cs="Calibri"/>
-                <w:color w:val="000000"/>
-              </w:rPr>
-              <w:t>than 1500</w:t>
+              <w:t>time is less than 30</w:t>
             </w:r>
           </w:p>
         </w:tc>
@@ -2530,7 +2647,7 @@
                 <w:rFonts w:ascii="Calibri" w:eastAsia="Times New Roman" w:hAnsi="Calibri" w:cs="Calibri"/>
                 <w:color w:val="000000"/>
               </w:rPr>
-              <w:t>Initial Speed User is negative</w:t>
+              <w:t>Acceleration greater than 7</w:t>
             </w:r>
           </w:p>
         </w:tc>
@@ -2661,20 +2778,11 @@
       </w:r>
       <w:proofErr w:type="spellStart"/>
       <w:r>
-        <w:t>distance</w:t>
-      </w:r>
-      <w:r>
-        <w:t>,</w:t>
-      </w:r>
-      <w:r>
-        <w:t>InitialSpeed</w:t>
+        <w:t>distance,InitialSpeed</w:t>
       </w:r>
       <w:proofErr w:type="spellEnd"/>
       <w:r>
-        <w:t>)</w:t>
-      </w:r>
-      <w:r>
-        <w:t>: double</w:t>
+        <w:t>): double</w:t>
       </w:r>
     </w:p>
     <w:p>
@@ -2684,13 +2792,10 @@
     </w:p>
     <w:p>
       <w:r>
-        <w:t>IF (</w:t>
-      </w:r>
-      <w:r>
-        <w:t>distance &gt; 1500</w:t>
-      </w:r>
-      <w:r>
-        <w:t>) THEN</w:t>
+        <w:t>IF (distance &lt;&gt;</w:t>
+      </w:r>
+      <w:r>
+        <w:t xml:space="preserve"> 1500) THEN</w:t>
       </w:r>
     </w:p>
     <w:p>
@@ -2701,13 +2806,16 @@
     </w:p>
     <w:p>
       <w:r>
-        <w:t>IF (</w:t>
-      </w:r>
-      <w:r>
-        <w:t>distance &lt;</w:t>
-      </w:r>
-      <w:r>
-        <w:t xml:space="preserve"> 1500) THEN</w:t>
+        <w:t>IF (time</w:t>
+      </w:r>
+      <w:r>
+        <w:t xml:space="preserve"> &lt;</w:t>
+      </w:r>
+      <w:r>
+        <w:t>&gt; 30</w:t>
+      </w:r>
+      <w:r>
+        <w:t>) THEN</w:t>
       </w:r>
     </w:p>
     <w:p>
@@ -2718,6 +2826,16 @@
     </w:p>
     <w:p>
       <w:r>
+        <w:t>IF (acceleration &lt;&gt; 7) THEN</w:t>
+      </w:r>
+    </w:p>
+    <w:p>
+      <w:r>
+        <w:t xml:space="preserve">              RETURN-1</w:t>
+      </w:r>
+    </w:p>
+    <w:p>
+      <w:r>
         <w:t>IF (</w:t>
       </w:r>
       <w:proofErr w:type="spellStart"/>
@@ -2726,13 +2844,7 @@
       </w:r>
       <w:proofErr w:type="spellEnd"/>
       <w:r>
-        <w:t>)</w:t>
-      </w:r>
-      <w:r>
-        <w:t xml:space="preserve"> </w:t>
-      </w:r>
-      <w:r>
-        <w:t>&lt;&gt; -100</w:t>
+        <w:t>) &lt;&gt; -55</w:t>
       </w:r>
       <w:r>
         <w:t>) THEN</w:t>
@@ -2743,61 +2855,37 @@
         <w:tab/>
         <w:t>RETURN -1</w:t>
       </w:r>
-    </w:p>
-    <w:p>
-      <w:proofErr w:type="spellStart"/>
-      <w:r>
-        <w:t>initialSpeed</w:t>
-      </w:r>
-      <w:proofErr w:type="spellEnd"/>
-      <w:r>
-        <w:t xml:space="preserve"> = (</w:t>
-      </w:r>
-      <w:r>
-        <w:t>distance/time)</w:t>
-      </w:r>
-      <w:r>
-        <w:t xml:space="preserve"> </w:t>
-      </w:r>
-      <w:r>
-        <w:t>–</w:t>
-      </w:r>
-      <w:r>
-        <w:t xml:space="preserve"> </w:t>
-      </w:r>
-      <w:r>
-        <w:t>[</w:t>
-      </w:r>
-      <w:r>
-        <w:t>(</w:t>
-      </w:r>
-      <w:r>
-        <w:t>acceleration * time) / 2]</w:t>
-      </w:r>
-      <w:r>
-        <w:t>;</w:t>
-      </w:r>
-    </w:p>
-    <w:p>
-      <w:r>
-        <w:t xml:space="preserve">RETURN </w:t>
-      </w:r>
-      <w:proofErr w:type="spellStart"/>
-      <w:r>
-        <w:t>initialSpeed</w:t>
-      </w:r>
-      <w:proofErr w:type="spellEnd"/>
-    </w:p>
-    <w:p>
-      <w:r>
-        <w:t>END</w:t>
-      </w:r>
       <w:bookmarkStart w:id="0" w:name="_GoBack"/>
       <w:bookmarkEnd w:id="0"/>
     </w:p>
+    <w:p>
+      <w:proofErr w:type="spellStart"/>
+      <w:r>
+        <w:t>initialSpeed</w:t>
+      </w:r>
+      <w:proofErr w:type="spellEnd"/>
+      <w:r>
+        <w:t xml:space="preserve"> = (distance/time) – [(acceleration * time) / 2];</w:t>
+      </w:r>
+    </w:p>
+    <w:p>
+      <w:r>
+        <w:t xml:space="preserve">RETURN </w:t>
+      </w:r>
+      <w:proofErr w:type="spellStart"/>
+      <w:r>
+        <w:t>initialSpeed</w:t>
+      </w:r>
+      <w:proofErr w:type="spellEnd"/>
+    </w:p>
+    <w:p>
+      <w:r>
+        <w:t>END</w:t>
+      </w:r>
+    </w:p>
     <w:sectPr>
       <w:pgSz w:w="12240" w:h="15840"/>
-      <w:pgMar w:top="450" w:right="1440" w:bottom="1440" w:left="1440" w:header="720" w:footer="720" w:gutter="0"/>
+      <w:pgMar w:top="450" w:right="1440" w:bottom="450" w:left="1440" w:header="720" w:footer="720" w:gutter="0"/>
       <w:cols w:space="720"/>
       <w:docGrid w:linePitch="360"/>
     </w:sectPr>

</xml_diff>